<commit_message>
L4 Carga de linked-list
</commit_message>
<xml_diff>
--- a/Docs/Observaciones-Lab 4.docx
+++ b/Docs/Observaciones-Lab 4.docx
@@ -1,10 +1,10 @@
 
 <file path=word/document.xml><?xml version="1.0" encoding="utf-8"?>
-<w:document xmlns:wpc="http://schemas.microsoft.com/office/word/2010/wordprocessingCanvas" xmlns:cx="http://schemas.microsoft.com/office/drawing/2014/chartex" xmlns:cx1="http://schemas.microsoft.com/office/drawing/2015/9/8/chartex" xmlns:cx2="http://schemas.microsoft.com/office/drawing/2015/10/21/chartex" xmlns:cx3="http://schemas.microsoft.com/office/drawing/2016/5/9/chartex" xmlns:cx4="http://schemas.microsoft.com/office/drawing/2016/5/10/chartex" xmlns:cx5="http://schemas.microsoft.com/office/drawing/2016/5/11/chartex" xmlns:cx6="http://schemas.microsoft.com/office/drawing/2016/5/12/chartex" xmlns:cx7="http://schemas.microsoft.com/office/drawing/2016/5/13/chartex" xmlns:cx8="http://schemas.microsoft.com/office/drawing/2016/5/14/chartex" xmlns:mc="http://schemas.openxmlformats.org/markup-compatibility/2006" xmlns:aink="http://schemas.microsoft.com/office/drawing/2016/ink" xmlns:am3d="http://schemas.microsoft.com/office/drawing/2017/model3d" xmlns:o="urn:schemas-microsoft-com:office:office" xmlns:r="http://schemas.openxmlformats.org/officeDocument/2006/relationships" xmlns:m="http://schemas.openxmlformats.org/officeDocument/2006/math" xmlns:v="urn:schemas-microsoft-com:vml" xmlns:wp14="http://schemas.microsoft.com/office/word/2010/wordprocessingDrawing" xmlns:wp="http://schemas.openxmlformats.org/drawingml/2006/wordprocessingDrawing" xmlns:w10="urn:schemas-microsoft-com:office:word" xmlns:w="http://schemas.openxmlformats.org/wordprocessingml/2006/main" xmlns:w14="http://schemas.microsoft.com/office/word/2010/wordml" xmlns:w15="http://schemas.microsoft.com/office/word/2012/wordml" xmlns:w16cex="http://schemas.microsoft.com/office/word/2018/wordml/cex" xmlns:w16cid="http://schemas.microsoft.com/office/word/2016/wordml/cid" xmlns:w16="http://schemas.microsoft.com/office/word/2018/wordml" xmlns:w16sdtdh="http://schemas.microsoft.com/office/word/2020/wordml/sdtdatahash" xmlns:w16se="http://schemas.microsoft.com/office/word/2015/wordml/symex" xmlns:wpg="http://schemas.microsoft.com/office/word/2010/wordprocessingGroup" xmlns:wpi="http://schemas.microsoft.com/office/word/2010/wordprocessingInk" xmlns:wne="http://schemas.microsoft.com/office/word/2006/wordml" xmlns:wps="http://schemas.microsoft.com/office/word/2010/wordprocessingShape" mc:Ignorable="w14 w15 w16se w16cid w16 w16cex w16sdtdh wp14">
+<w:document xmlns:wpc="http://schemas.microsoft.com/office/word/2010/wordprocessingCanvas" xmlns:cx="http://schemas.microsoft.com/office/drawing/2014/chartex" xmlns:cx1="http://schemas.microsoft.com/office/drawing/2015/9/8/chartex" xmlns:mc="http://schemas.openxmlformats.org/markup-compatibility/2006" xmlns:o="urn:schemas-microsoft-com:office:office" xmlns:r="http://schemas.openxmlformats.org/officeDocument/2006/relationships" xmlns:m="http://schemas.openxmlformats.org/officeDocument/2006/math" xmlns:v="urn:schemas-microsoft-com:vml" xmlns:wp14="http://schemas.microsoft.com/office/word/2010/wordprocessingDrawing" xmlns:wp="http://schemas.openxmlformats.org/drawingml/2006/wordprocessingDrawing" xmlns:w10="urn:schemas-microsoft-com:office:word" xmlns:w="http://schemas.openxmlformats.org/wordprocessingml/2006/main" xmlns:w14="http://schemas.microsoft.com/office/word/2010/wordml" xmlns:w15="http://schemas.microsoft.com/office/word/2012/wordml" xmlns:w16se="http://schemas.microsoft.com/office/word/2015/wordml/symex" xmlns:wpg="http://schemas.microsoft.com/office/word/2010/wordprocessingGroup" xmlns:wpi="http://schemas.microsoft.com/office/word/2010/wordprocessingInk" xmlns:wne="http://schemas.microsoft.com/office/word/2006/wordml" xmlns:wps="http://schemas.microsoft.com/office/word/2010/wordprocessingShape" mc:Ignorable="w14 w15 w16se wp14">
   <w:body>
     <w:p>
       <w:pPr>
-        <w:pStyle w:val="Title"/>
+        <w:pStyle w:val="Ttulo"/>
         <w:jc w:val="center"/>
         <w:rPr>
           <w:noProof w:val="0"/>
@@ -40,7 +40,23 @@
           <w:noProof w:val="0"/>
           <w:lang w:val="es-419"/>
         </w:rPr>
-        <w:t>1 Cod XXXX</w:t>
+        <w:t xml:space="preserve">1 </w:t>
+      </w:r>
+      <w:proofErr w:type="spellStart"/>
+      <w:r>
+        <w:rPr>
+          <w:noProof w:val="0"/>
+          <w:lang w:val="es-419"/>
+        </w:rPr>
+        <w:t>Cod</w:t>
+      </w:r>
+      <w:proofErr w:type="spellEnd"/>
+      <w:r>
+        <w:rPr>
+          <w:noProof w:val="0"/>
+          <w:lang w:val="es-419"/>
+        </w:rPr>
+        <w:t xml:space="preserve"> XXXX</w:t>
       </w:r>
     </w:p>
     <w:p>
@@ -64,12 +80,28 @@
           <w:noProof w:val="0"/>
           <w:lang w:val="es-419"/>
         </w:rPr>
-        <w:t>2 Cod XXXX</w:t>
+        <w:t xml:space="preserve">2 </w:t>
+      </w:r>
+      <w:proofErr w:type="spellStart"/>
+      <w:r>
+        <w:rPr>
+          <w:noProof w:val="0"/>
+          <w:lang w:val="es-419"/>
+        </w:rPr>
+        <w:t>Cod</w:t>
+      </w:r>
+      <w:proofErr w:type="spellEnd"/>
+      <w:r>
+        <w:rPr>
+          <w:noProof w:val="0"/>
+          <w:lang w:val="es-419"/>
+        </w:rPr>
+        <w:t xml:space="preserve"> XXXX</w:t>
       </w:r>
     </w:p>
     <w:p>
       <w:pPr>
-        <w:pStyle w:val="Heading1"/>
+        <w:pStyle w:val="Ttulo1"/>
         <w:rPr>
           <w:b/>
           <w:bCs/>
@@ -96,7 +128,7 @@
     </w:p>
     <w:tbl>
       <w:tblPr>
-        <w:tblStyle w:val="GridTable2"/>
+        <w:tblStyle w:val="Tabladecuadrcula2"/>
         <w:tblW w:w="3694" w:type="pct"/>
         <w:jc w:val="center"/>
         <w:tblLook w:val="04A0" w:firstRow="1" w:lastRow="0" w:firstColumn="1" w:lastColumn="0" w:noHBand="0" w:noVBand="1"/>
@@ -226,9 +258,24 @@
               <w:rPr>
                 <w:rFonts w:ascii="Dax-Regular" w:hAnsi="Dax-Regular"/>
                 <w:noProof w:val="0"/>
-                <w:lang w:val="es-419"/>
-              </w:rPr>
-            </w:pPr>
+              </w:rPr>
+            </w:pPr>
+            <w:r>
+              <w:rPr>
+                <w:rFonts w:ascii="Dax-Regular" w:hAnsi="Dax-Regular"/>
+                <w:noProof w:val="0"/>
+              </w:rPr>
+              <w:t xml:space="preserve">Intel(R) Core(TM) i5-4300M CPU @ 2.60GHz, 2601 </w:t>
+            </w:r>
+            <w:proofErr w:type="spellStart"/>
+            <w:r>
+              <w:rPr>
+                <w:rFonts w:ascii="Dax-Regular" w:hAnsi="Dax-Regular"/>
+                <w:noProof w:val="0"/>
+              </w:rPr>
+              <w:t>Mhz</w:t>
+            </w:r>
+            <w:proofErr w:type="spellEnd"/>
           </w:p>
         </w:tc>
         <w:tc>
@@ -242,7 +289,6 @@
               <w:rPr>
                 <w:rFonts w:ascii="Dax-Regular" w:hAnsi="Dax-Regular"/>
                 <w:noProof w:val="0"/>
-                <w:lang w:val="es-419"/>
               </w:rPr>
             </w:pPr>
           </w:p>
@@ -290,6 +336,14 @@
                 <w:lang w:val="es-419"/>
               </w:rPr>
             </w:pPr>
+            <w:r>
+              <w:rPr>
+                <w:rFonts w:ascii="Dax-Regular" w:hAnsi="Dax-Regular"/>
+                <w:noProof w:val="0"/>
+                <w:lang w:val="es-419"/>
+              </w:rPr>
+              <w:t xml:space="preserve">16 </w:t>
+            </w:r>
           </w:p>
         </w:tc>
         <w:tc>
@@ -352,6 +406,14 @@
                 <w:lang w:val="es-419"/>
               </w:rPr>
             </w:pPr>
+            <w:r>
+              <w:rPr>
+                <w:rFonts w:ascii="Dax-Regular" w:hAnsi="Dax-Regular"/>
+                <w:noProof w:val="0"/>
+                <w:lang w:val="es-419"/>
+              </w:rPr>
+              <w:t>Microsoft Windows 10 Enterprise</w:t>
+            </w:r>
           </w:p>
         </w:tc>
         <w:tc>
@@ -375,7 +437,7 @@
     </w:tbl>
     <w:p>
       <w:pPr>
-        <w:pStyle w:val="Caption"/>
+        <w:pStyle w:val="Descripcin"/>
         <w:jc w:val="center"/>
         <w:rPr>
           <w:lang w:val="es-419"/>
@@ -428,7 +490,7 @@
     </w:p>
     <w:p>
       <w:pPr>
-        <w:pStyle w:val="Heading1"/>
+        <w:pStyle w:val="Ttulo1"/>
         <w:rPr>
           <w:b/>
           <w:bCs/>
@@ -448,7 +510,7 @@
     </w:p>
     <w:p>
       <w:pPr>
-        <w:pStyle w:val="Heading2"/>
+        <w:pStyle w:val="Ttulo2"/>
         <w:rPr>
           <w:b/>
           <w:bCs/>
@@ -472,12 +534,12 @@
         <w:tblLook w:val="04A0" w:firstRow="1" w:lastRow="0" w:firstColumn="1" w:lastColumn="0" w:noHBand="0" w:noVBand="1"/>
       </w:tblPr>
       <w:tblGrid>
-        <w:gridCol w:w="2067"/>
-        <w:gridCol w:w="2349"/>
-        <w:gridCol w:w="1457"/>
-        <w:gridCol w:w="1095"/>
-        <w:gridCol w:w="1150"/>
-        <w:gridCol w:w="1242"/>
+        <w:gridCol w:w="2022"/>
+        <w:gridCol w:w="2310"/>
+        <w:gridCol w:w="1445"/>
+        <w:gridCol w:w="1158"/>
+        <w:gridCol w:w="1195"/>
+        <w:gridCol w:w="1230"/>
       </w:tblGrid>
       <w:tr>
         <w:trPr>
@@ -755,6 +817,13 @@
                 <w:color w:val="000000"/>
               </w:rPr>
             </w:pPr>
+            <w:r>
+              <w:rPr>
+                <w:rFonts w:ascii="Dax-Regular" w:eastAsia="Times New Roman" w:hAnsi="Dax-Regular" w:cs="Calibri"/>
+                <w:color w:val="000000"/>
+              </w:rPr>
+              <w:t>500</w:t>
+            </w:r>
           </w:p>
         </w:tc>
         <w:tc>
@@ -778,6 +847,13 @@
                 <w:color w:val="000000"/>
               </w:rPr>
             </w:pPr>
+            <w:r>
+              <w:rPr>
+                <w:rFonts w:ascii="Dax-Regular" w:eastAsia="Times New Roman" w:hAnsi="Dax-Regular" w:cs="Calibri"/>
+                <w:color w:val="000000"/>
+              </w:rPr>
+              <w:t>78,125</w:t>
+            </w:r>
           </w:p>
         </w:tc>
         <w:tc>
@@ -801,6 +877,13 @@
                 <w:color w:val="000000"/>
               </w:rPr>
             </w:pPr>
+            <w:r>
+              <w:rPr>
+                <w:rFonts w:ascii="Dax-Regular" w:eastAsia="Times New Roman" w:hAnsi="Dax-Regular" w:cs="Calibri"/>
+                <w:color w:val="000000"/>
+              </w:rPr>
+              <w:t>15,625</w:t>
+            </w:r>
           </w:p>
         </w:tc>
         <w:tc>
@@ -824,6 +907,13 @@
                 <w:color w:val="000000"/>
               </w:rPr>
             </w:pPr>
+            <w:r>
+              <w:rPr>
+                <w:rFonts w:ascii="Dax-Regular" w:eastAsia="Times New Roman" w:hAnsi="Dax-Regular" w:cs="Calibri"/>
+                <w:color w:val="000000"/>
+              </w:rPr>
+              <w:t>15,625</w:t>
+            </w:r>
           </w:p>
         </w:tc>
         <w:tc>
@@ -847,6 +937,13 @@
                 <w:color w:val="000000"/>
               </w:rPr>
             </w:pPr>
+            <w:r>
+              <w:rPr>
+                <w:rFonts w:ascii="Dax-Regular" w:eastAsia="Times New Roman" w:hAnsi="Dax-Regular" w:cs="Calibri"/>
+                <w:color w:val="000000"/>
+              </w:rPr>
+              <w:t>15,625</w:t>
+            </w:r>
           </w:p>
         </w:tc>
       </w:tr>
@@ -881,7 +978,14 @@
                 <w:rFonts w:ascii="Dax-Regular" w:eastAsia="Times New Roman" w:hAnsi="Dax-Regular" w:cs="Calibri"/>
                 <w:color w:val="000000"/>
               </w:rPr>
-              <w:t>100.00%</w:t>
+              <w:t>1</w:t>
+            </w:r>
+            <w:r>
+              <w:rPr>
+                <w:rFonts w:ascii="Dax-Regular" w:eastAsia="Times New Roman" w:hAnsi="Dax-Regular" w:cs="Calibri"/>
+                <w:color w:val="000000"/>
+              </w:rPr>
+              <w:t>0.00%</w:t>
             </w:r>
           </w:p>
         </w:tc>
@@ -907,6 +1011,13 @@
                 <w:color w:val="000000"/>
               </w:rPr>
             </w:pPr>
+            <w:r>
+              <w:rPr>
+                <w:rFonts w:ascii="Dax-Regular" w:eastAsia="Times New Roman" w:hAnsi="Dax-Regular" w:cs="Calibri"/>
+                <w:color w:val="000000"/>
+              </w:rPr>
+              <w:t>10000</w:t>
+            </w:r>
           </w:p>
         </w:tc>
         <w:tc>
@@ -930,6 +1041,13 @@
                 <w:color w:val="000000"/>
               </w:rPr>
             </w:pPr>
+            <w:r>
+              <w:rPr>
+                <w:rFonts w:ascii="Dax-Regular" w:eastAsia="Times New Roman" w:hAnsi="Dax-Regular" w:cs="Calibri"/>
+                <w:color w:val="000000"/>
+              </w:rPr>
+              <w:t>343,75</w:t>
+            </w:r>
           </w:p>
         </w:tc>
         <w:tc>
@@ -953,6 +1071,13 @@
                 <w:color w:val="000000"/>
               </w:rPr>
             </w:pPr>
+            <w:r>
+              <w:rPr>
+                <w:rFonts w:ascii="Dax-Regular" w:eastAsia="Times New Roman" w:hAnsi="Dax-Regular" w:cs="Calibri"/>
+                <w:color w:val="000000"/>
+              </w:rPr>
+              <w:t>31.25</w:t>
+            </w:r>
           </w:p>
         </w:tc>
         <w:tc>
@@ -976,6 +1101,13 @@
                 <w:color w:val="000000"/>
               </w:rPr>
             </w:pPr>
+            <w:r>
+              <w:rPr>
+                <w:rFonts w:ascii="Dax-Regular" w:eastAsia="Times New Roman" w:hAnsi="Dax-Regular" w:cs="Calibri"/>
+                <w:color w:val="000000"/>
+              </w:rPr>
+              <w:t>46,875</w:t>
+            </w:r>
           </w:p>
         </w:tc>
         <w:tc>
@@ -999,13 +1131,20 @@
                 <w:color w:val="000000"/>
               </w:rPr>
             </w:pPr>
+            <w:r>
+              <w:rPr>
+                <w:rFonts w:ascii="Dax-Regular" w:eastAsia="Times New Roman" w:hAnsi="Dax-Regular" w:cs="Calibri"/>
+                <w:color w:val="000000"/>
+              </w:rPr>
+              <w:t>62,5</w:t>
+            </w:r>
           </w:p>
         </w:tc>
       </w:tr>
     </w:tbl>
     <w:p>
       <w:pPr>
-        <w:pStyle w:val="Caption"/>
+        <w:pStyle w:val="Descripcin"/>
         <w:jc w:val="center"/>
         <w:rPr>
           <w:lang w:val="es-419"/>
@@ -1060,12 +1199,12 @@
         <w:tblLook w:val="04A0" w:firstRow="1" w:lastRow="0" w:firstColumn="1" w:lastColumn="0" w:noHBand="0" w:noVBand="1"/>
       </w:tblPr>
       <w:tblGrid>
-        <w:gridCol w:w="2033"/>
-        <w:gridCol w:w="2451"/>
-        <w:gridCol w:w="1440"/>
-        <w:gridCol w:w="1078"/>
-        <w:gridCol w:w="1133"/>
-        <w:gridCol w:w="1225"/>
+        <w:gridCol w:w="1937"/>
+        <w:gridCol w:w="2354"/>
+        <w:gridCol w:w="1402"/>
+        <w:gridCol w:w="1190"/>
+        <w:gridCol w:w="1223"/>
+        <w:gridCol w:w="1254"/>
       </w:tblGrid>
       <w:tr>
         <w:trPr>
@@ -1343,6 +1482,13 @@
                 <w:color w:val="000000"/>
               </w:rPr>
             </w:pPr>
+            <w:r>
+              <w:rPr>
+                <w:rFonts w:ascii="Dax-Regular" w:eastAsia="Times New Roman" w:hAnsi="Dax-Regular" w:cs="Calibri"/>
+                <w:color w:val="000000"/>
+              </w:rPr>
+              <w:t>500</w:t>
+            </w:r>
           </w:p>
         </w:tc>
         <w:tc>
@@ -1366,6 +1512,13 @@
                 <w:color w:val="000000"/>
               </w:rPr>
             </w:pPr>
+            <w:r>
+              <w:rPr>
+                <w:rFonts w:ascii="Dax-Regular" w:eastAsia="Times New Roman" w:hAnsi="Dax-Regular" w:cs="Calibri"/>
+                <w:color w:val="000000"/>
+              </w:rPr>
+              <w:t>109.375</w:t>
+            </w:r>
           </w:p>
         </w:tc>
         <w:tc>
@@ -1389,6 +1542,13 @@
                 <w:color w:val="000000"/>
               </w:rPr>
             </w:pPr>
+            <w:r>
+              <w:rPr>
+                <w:rFonts w:ascii="Dax-Regular" w:eastAsia="Times New Roman" w:hAnsi="Dax-Regular" w:cs="Calibri"/>
+                <w:color w:val="000000"/>
+              </w:rPr>
+              <w:t>46.875</w:t>
+            </w:r>
           </w:p>
         </w:tc>
         <w:tc>
@@ -1412,6 +1572,13 @@
                 <w:color w:val="000000"/>
               </w:rPr>
             </w:pPr>
+            <w:r>
+              <w:rPr>
+                <w:rFonts w:ascii="Dax-Regular" w:eastAsia="Times New Roman" w:hAnsi="Dax-Regular" w:cs="Calibri"/>
+                <w:color w:val="000000"/>
+              </w:rPr>
+              <w:t>46.875</w:t>
+            </w:r>
           </w:p>
         </w:tc>
         <w:tc>
@@ -1435,6 +1602,13 @@
                 <w:color w:val="000000"/>
               </w:rPr>
             </w:pPr>
+            <w:r>
+              <w:rPr>
+                <w:rFonts w:ascii="Dax-Regular" w:eastAsia="Times New Roman" w:hAnsi="Dax-Regular" w:cs="Calibri"/>
+                <w:color w:val="000000"/>
+              </w:rPr>
+              <w:t>109.375</w:t>
+            </w:r>
           </w:p>
         </w:tc>
       </w:tr>
@@ -1469,7 +1643,14 @@
                 <w:rFonts w:ascii="Dax-Regular" w:eastAsia="Times New Roman" w:hAnsi="Dax-Regular" w:cs="Calibri"/>
                 <w:color w:val="000000"/>
               </w:rPr>
-              <w:t>100.00%</w:t>
+              <w:t>1</w:t>
+            </w:r>
+            <w:r>
+              <w:rPr>
+                <w:rFonts w:ascii="Dax-Regular" w:eastAsia="Times New Roman" w:hAnsi="Dax-Regular" w:cs="Calibri"/>
+                <w:color w:val="000000"/>
+              </w:rPr>
+              <w:t>0.00%</w:t>
             </w:r>
           </w:p>
         </w:tc>
@@ -1495,6 +1676,13 @@
                 <w:color w:val="000000"/>
               </w:rPr>
             </w:pPr>
+            <w:r>
+              <w:rPr>
+                <w:rFonts w:ascii="Dax-Regular" w:eastAsia="Times New Roman" w:hAnsi="Dax-Regular" w:cs="Calibri"/>
+                <w:color w:val="000000"/>
+              </w:rPr>
+              <w:t>2000</w:t>
+            </w:r>
           </w:p>
         </w:tc>
         <w:tc>
@@ -1518,6 +1706,27 @@
                 <w:color w:val="000000"/>
               </w:rPr>
             </w:pPr>
+            <w:r>
+              <w:rPr>
+                <w:rFonts w:ascii="Dax-Regular" w:eastAsia="Times New Roman" w:hAnsi="Dax-Regular" w:cs="Calibri"/>
+                <w:color w:val="000000"/>
+              </w:rPr>
+              <w:t>1.812</w:t>
+            </w:r>
+            <w:r>
+              <w:rPr>
+                <w:rFonts w:ascii="Dax-Regular" w:eastAsia="Times New Roman" w:hAnsi="Dax-Regular" w:cs="Calibri"/>
+                <w:color w:val="000000"/>
+              </w:rPr>
+              <w:t>.</w:t>
+            </w:r>
+            <w:r>
+              <w:rPr>
+                <w:rFonts w:ascii="Dax-Regular" w:eastAsia="Times New Roman" w:hAnsi="Dax-Regular" w:cs="Calibri"/>
+                <w:color w:val="000000"/>
+              </w:rPr>
+              <w:t>5</w:t>
+            </w:r>
           </w:p>
         </w:tc>
         <w:tc>
@@ -1541,6 +1750,13 @@
                 <w:color w:val="000000"/>
               </w:rPr>
             </w:pPr>
+            <w:r>
+              <w:rPr>
+                <w:rFonts w:ascii="Dax-Regular" w:eastAsia="Times New Roman" w:hAnsi="Dax-Regular" w:cs="Calibri"/>
+                <w:color w:val="000000"/>
+              </w:rPr>
+              <w:t>625.000</w:t>
+            </w:r>
           </w:p>
         </w:tc>
         <w:tc>
@@ -1564,6 +1780,27 @@
                 <w:color w:val="000000"/>
               </w:rPr>
             </w:pPr>
+            <w:r>
+              <w:rPr>
+                <w:rFonts w:ascii="Dax-Regular" w:eastAsia="Times New Roman" w:hAnsi="Dax-Regular" w:cs="Calibri"/>
+                <w:color w:val="000000"/>
+              </w:rPr>
+              <w:t>578</w:t>
+            </w:r>
+            <w:r>
+              <w:rPr>
+                <w:rFonts w:ascii="Dax-Regular" w:eastAsia="Times New Roman" w:hAnsi="Dax-Regular" w:cs="Calibri"/>
+                <w:color w:val="000000"/>
+              </w:rPr>
+              <w:t>.</w:t>
+            </w:r>
+            <w:r>
+              <w:rPr>
+                <w:rFonts w:ascii="Dax-Regular" w:eastAsia="Times New Roman" w:hAnsi="Dax-Regular" w:cs="Calibri"/>
+                <w:color w:val="000000"/>
+              </w:rPr>
+              <w:t>125</w:t>
+            </w:r>
           </w:p>
         </w:tc>
         <w:tc>
@@ -1587,13 +1824,34 @@
                 <w:color w:val="000000"/>
               </w:rPr>
             </w:pPr>
+            <w:r>
+              <w:rPr>
+                <w:rFonts w:ascii="Dax-Regular" w:eastAsia="Times New Roman" w:hAnsi="Dax-Regular" w:cs="Calibri"/>
+                <w:color w:val="000000"/>
+              </w:rPr>
+              <w:t>921</w:t>
+            </w:r>
+            <w:r>
+              <w:rPr>
+                <w:rFonts w:ascii="Dax-Regular" w:eastAsia="Times New Roman" w:hAnsi="Dax-Regular" w:cs="Calibri"/>
+                <w:color w:val="000000"/>
+              </w:rPr>
+              <w:t>.</w:t>
+            </w:r>
+            <w:r>
+              <w:rPr>
+                <w:rFonts w:ascii="Dax-Regular" w:eastAsia="Times New Roman" w:hAnsi="Dax-Regular" w:cs="Calibri"/>
+                <w:color w:val="000000"/>
+              </w:rPr>
+              <w:t>875</w:t>
+            </w:r>
           </w:p>
         </w:tc>
       </w:tr>
     </w:tbl>
     <w:p>
       <w:pPr>
-        <w:pStyle w:val="Caption"/>
+        <w:pStyle w:val="Descripcin"/>
         <w:ind w:left="360"/>
         <w:rPr>
           <w:lang w:val="es-419"/>
@@ -1644,15 +1902,15 @@
     </w:p>
     <w:tbl>
       <w:tblPr>
-        <w:tblStyle w:val="GridTable2-Accent3"/>
+        <w:tblStyle w:val="Tabladecuadrcula2-nfasis3"/>
         <w:tblW w:w="0" w:type="auto"/>
         <w:jc w:val="center"/>
         <w:tblLook w:val="04A0" w:firstRow="1" w:lastRow="0" w:firstColumn="1" w:lastColumn="0" w:noHBand="0" w:noVBand="1"/>
       </w:tblPr>
       <w:tblGrid>
-        <w:gridCol w:w="1439"/>
-        <w:gridCol w:w="2226"/>
-        <w:gridCol w:w="3065"/>
+        <w:gridCol w:w="1413"/>
+        <w:gridCol w:w="2242"/>
+        <w:gridCol w:w="3061"/>
       </w:tblGrid>
       <w:tr>
         <w:trPr>
@@ -1789,6 +2047,13 @@
                 <w:lang w:val="es-419"/>
               </w:rPr>
             </w:pPr>
+            <w:r>
+              <w:rPr>
+                <w:rFonts w:ascii="Dax-Regular" w:hAnsi="Dax-Regular"/>
+                <w:lang w:val="es-419"/>
+              </w:rPr>
+              <w:t>x</w:t>
+            </w:r>
           </w:p>
         </w:tc>
         <w:tc>
@@ -1857,6 +2122,13 @@
                 <w:lang w:val="es-419"/>
               </w:rPr>
             </w:pPr>
+            <w:r>
+              <w:rPr>
+                <w:rFonts w:ascii="Dax-Regular" w:hAnsi="Dax-Regular"/>
+                <w:lang w:val="es-419"/>
+              </w:rPr>
+              <w:t>x</w:t>
+            </w:r>
           </w:p>
         </w:tc>
         <w:tc>
@@ -1922,6 +2194,13 @@
                 <w:lang w:val="es-419"/>
               </w:rPr>
             </w:pPr>
+            <w:r>
+              <w:rPr>
+                <w:rFonts w:ascii="Dax-Regular" w:hAnsi="Dax-Regular"/>
+                <w:lang w:val="es-419"/>
+              </w:rPr>
+              <w:t>X</w:t>
+            </w:r>
           </w:p>
         </w:tc>
         <w:tc>
@@ -1988,6 +2267,13 @@
                 <w:lang w:val="es-419"/>
               </w:rPr>
             </w:pPr>
+            <w:r>
+              <w:rPr>
+                <w:rFonts w:ascii="Dax-Regular" w:hAnsi="Dax-Regular"/>
+                <w:lang w:val="es-419"/>
+              </w:rPr>
+              <w:t>x</w:t>
+            </w:r>
           </w:p>
         </w:tc>
         <w:tc>
@@ -2010,7 +2296,7 @@
     </w:tbl>
     <w:p>
       <w:pPr>
-        <w:pStyle w:val="Caption"/>
+        <w:pStyle w:val="Descripcin"/>
         <w:jc w:val="center"/>
         <w:rPr>
           <w:rFonts w:ascii="Dax-Regular" w:hAnsi="Dax-Regular"/>
@@ -2062,7 +2348,7 @@
     </w:p>
     <w:p>
       <w:pPr>
-        <w:pStyle w:val="Heading1"/>
+        <w:pStyle w:val="Ttulo1"/>
         <w:rPr>
           <w:b/>
           <w:bCs/>
@@ -2082,7 +2368,7 @@
     </w:p>
     <w:p>
       <w:pPr>
-        <w:pStyle w:val="Heading2"/>
+        <w:pStyle w:val="Ttulo2"/>
         <w:rPr>
           <w:b/>
           <w:bCs/>
@@ -2106,12 +2392,12 @@
         <w:tblLook w:val="04A0" w:firstRow="1" w:lastRow="0" w:firstColumn="1" w:lastColumn="0" w:noHBand="0" w:noVBand="1"/>
       </w:tblPr>
       <w:tblGrid>
-        <w:gridCol w:w="2067"/>
-        <w:gridCol w:w="2349"/>
-        <w:gridCol w:w="1457"/>
-        <w:gridCol w:w="1095"/>
-        <w:gridCol w:w="1150"/>
-        <w:gridCol w:w="1242"/>
+        <w:gridCol w:w="2059"/>
+        <w:gridCol w:w="2353"/>
+        <w:gridCol w:w="1463"/>
+        <w:gridCol w:w="1083"/>
+        <w:gridCol w:w="1163"/>
+        <w:gridCol w:w="1239"/>
       </w:tblGrid>
       <w:tr>
         <w:trPr>
@@ -2639,7 +2925,7 @@
     </w:tbl>
     <w:p>
       <w:pPr>
-        <w:pStyle w:val="Caption"/>
+        <w:pStyle w:val="Descripcin"/>
         <w:jc w:val="center"/>
         <w:rPr>
           <w:lang w:val="es-419"/>
@@ -2694,12 +2980,12 @@
         <w:tblLook w:val="04A0" w:firstRow="1" w:lastRow="0" w:firstColumn="1" w:lastColumn="0" w:noHBand="0" w:noVBand="1"/>
       </w:tblPr>
       <w:tblGrid>
-        <w:gridCol w:w="2033"/>
-        <w:gridCol w:w="2451"/>
-        <w:gridCol w:w="1440"/>
-        <w:gridCol w:w="1078"/>
-        <w:gridCol w:w="1133"/>
-        <w:gridCol w:w="1225"/>
+        <w:gridCol w:w="2024"/>
+        <w:gridCol w:w="2456"/>
+        <w:gridCol w:w="1446"/>
+        <w:gridCol w:w="1066"/>
+        <w:gridCol w:w="1146"/>
+        <w:gridCol w:w="1222"/>
       </w:tblGrid>
       <w:tr>
         <w:trPr>
@@ -2738,6 +3024,7 @@
                 <w:color w:val="000000"/>
                 <w:lang w:val="es-419"/>
               </w:rPr>
+              <w:lastRenderedPageBreak/>
               <w:t>Porcentaje de la muestra [pct]</w:t>
             </w:r>
           </w:p>
@@ -3227,7 +3514,7 @@
     </w:tbl>
     <w:p>
       <w:pPr>
-        <w:pStyle w:val="Caption"/>
+        <w:pStyle w:val="Descripcin"/>
         <w:ind w:left="360"/>
         <w:rPr>
           <w:lang w:val="es-419"/>
@@ -3278,15 +3565,15 @@
     </w:p>
     <w:tbl>
       <w:tblPr>
-        <w:tblStyle w:val="GridTable2-Accent3"/>
+        <w:tblStyle w:val="Tabladecuadrcula2-nfasis3"/>
         <w:tblW w:w="0" w:type="auto"/>
         <w:jc w:val="center"/>
         <w:tblLook w:val="04A0" w:firstRow="1" w:lastRow="0" w:firstColumn="1" w:lastColumn="0" w:noHBand="0" w:noVBand="1"/>
       </w:tblPr>
       <w:tblGrid>
-        <w:gridCol w:w="1439"/>
-        <w:gridCol w:w="2226"/>
-        <w:gridCol w:w="3065"/>
+        <w:gridCol w:w="1413"/>
+        <w:gridCol w:w="2242"/>
+        <w:gridCol w:w="3061"/>
       </w:tblGrid>
       <w:tr>
         <w:trPr>
@@ -3315,7 +3602,6 @@
                 <w:szCs w:val="24"/>
                 <w:lang w:val="es-419"/>
               </w:rPr>
-              <w:lastRenderedPageBreak/>
               <w:t>Algoritmo</w:t>
             </w:r>
           </w:p>
@@ -3645,7 +3931,7 @@
     </w:tbl>
     <w:p>
       <w:pPr>
-        <w:pStyle w:val="Caption"/>
+        <w:pStyle w:val="Descripcin"/>
         <w:jc w:val="center"/>
         <w:rPr>
           <w:rFonts w:ascii="Dax-Regular" w:hAnsi="Dax-Regular"/>
@@ -3697,7 +3983,7 @@
     </w:p>
     <w:p>
       <w:pPr>
-        <w:pStyle w:val="Heading1"/>
+        <w:pStyle w:val="Ttulo1"/>
         <w:rPr>
           <w:b/>
           <w:bCs/>
@@ -3717,7 +4003,7 @@
     </w:p>
     <w:p>
       <w:pPr>
-        <w:pStyle w:val="ListParagraph"/>
+        <w:pStyle w:val="Prrafodelista"/>
         <w:numPr>
           <w:ilvl w:val="0"/>
           <w:numId w:val="7"/>
@@ -3738,7 +4024,18 @@
     </w:p>
     <w:p>
       <w:pPr>
-        <w:pStyle w:val="ListParagraph"/>
+        <w:pStyle w:val="Prrafodelista"/>
+        <w:spacing w:after="0"/>
+        <w:ind w:left="360"/>
+        <w:jc w:val="both"/>
+        <w:rPr>
+          <w:lang w:val="es-419"/>
+        </w:rPr>
+      </w:pPr>
+    </w:p>
+    <w:p>
+      <w:pPr>
+        <w:pStyle w:val="Prrafodelista"/>
         <w:numPr>
           <w:ilvl w:val="0"/>
           <w:numId w:val="7"/>
@@ -3759,7 +4056,16 @@
     </w:p>
     <w:p>
       <w:pPr>
-        <w:pStyle w:val="ListParagraph"/>
+        <w:spacing w:after="0"/>
+        <w:jc w:val="both"/>
+        <w:rPr>
+          <w:lang w:val="es-419"/>
+        </w:rPr>
+      </w:pPr>
+    </w:p>
+    <w:p>
+      <w:pPr>
+        <w:pStyle w:val="Prrafodelista"/>
         <w:numPr>
           <w:ilvl w:val="0"/>
           <w:numId w:val="7"/>
@@ -3787,7 +4093,18 @@
     </w:p>
     <w:p>
       <w:pPr>
-        <w:pStyle w:val="ListParagraph"/>
+        <w:pStyle w:val="Prrafodelista"/>
+        <w:spacing w:after="0"/>
+        <w:ind w:left="360"/>
+        <w:jc w:val="both"/>
+        <w:rPr>
+          <w:lang w:val="es-419"/>
+        </w:rPr>
+      </w:pPr>
+    </w:p>
+    <w:p>
+      <w:pPr>
+        <w:pStyle w:val="Prrafodelista"/>
         <w:numPr>
           <w:ilvl w:val="0"/>
           <w:numId w:val="7"/>
@@ -3805,10 +4122,28 @@
         </w:rPr>
         <w:t>¿Cuál Estructura de Datos funciona mejor si solo se tiene en cuenta los tiempos de ejecución de los algoritmos?</w:t>
       </w:r>
+      <w:r>
+        <w:rPr>
+          <w:rFonts w:ascii="Dax-Regular" w:hAnsi="Dax-Regular"/>
+          <w:lang w:val="es-419"/>
+        </w:rPr>
+        <w:t xml:space="preserve"> El arreglo tiene mejores tiempos de ejecución a medida que aumenta la cantidad de datos.</w:t>
+      </w:r>
     </w:p>
     <w:p>
       <w:pPr>
-        <w:pStyle w:val="ListParagraph"/>
+        <w:spacing w:after="0"/>
+        <w:jc w:val="both"/>
+        <w:rPr>
+          <w:lang w:val="es-419"/>
+        </w:rPr>
+      </w:pPr>
+      <w:bookmarkStart w:id="1" w:name="_GoBack"/>
+      <w:bookmarkEnd w:id="1"/>
+    </w:p>
+    <w:p>
+      <w:pPr>
+        <w:pStyle w:val="Prrafodelista"/>
         <w:numPr>
           <w:ilvl w:val="0"/>
           <w:numId w:val="7"/>
@@ -3887,17 +4222,109 @@
       <w:pPr>
         <w:rPr>
           <w:noProof w:val="0"/>
-          <w:lang w:val="es-419"/>
-        </w:rPr>
-      </w:pPr>
+        </w:rPr>
+      </w:pPr>
+      <w:r>
+        <w:rPr>
+          <w:noProof w:val="0"/>
+        </w:rPr>
+        <w:t>1.</w:t>
+      </w:r>
+      <w:r>
+        <w:rPr>
+          <w:rFonts w:ascii="Dax-Regular" w:eastAsia="Times New Roman" w:hAnsi="Dax-Regular" w:cs="Calibri"/>
+          <w:b/>
+          <w:bCs/>
+          <w:color w:val="000000"/>
+        </w:rPr>
+        <w:t xml:space="preserve"> </w:t>
+      </w:r>
+      <w:r>
+        <w:rPr>
+          <w:rFonts w:ascii="Dax-Regular" w:eastAsia="Times New Roman" w:hAnsi="Dax-Regular" w:cs="Calibri"/>
+          <w:b/>
+          <w:bCs/>
+          <w:color w:val="000000"/>
+        </w:rPr>
+        <w:t>Shell Sort</w:t>
+      </w:r>
     </w:p>
     <w:p>
       <w:pPr>
         <w:rPr>
           <w:noProof w:val="0"/>
-          <w:lang w:val="es-419"/>
-        </w:rPr>
-      </w:pPr>
+        </w:rPr>
+      </w:pPr>
+      <w:r>
+        <w:rPr>
+          <w:noProof w:val="0"/>
+        </w:rPr>
+        <w:t>2.</w:t>
+      </w:r>
+      <w:r>
+        <w:rPr>
+          <w:rFonts w:ascii="Dax-Regular" w:eastAsia="Times New Roman" w:hAnsi="Dax-Regular" w:cs="Calibri"/>
+          <w:b/>
+          <w:bCs/>
+          <w:color w:val="000000"/>
+        </w:rPr>
+        <w:t xml:space="preserve"> </w:t>
+      </w:r>
+      <w:r>
+        <w:rPr>
+          <w:rFonts w:ascii="Dax-Regular" w:eastAsia="Times New Roman" w:hAnsi="Dax-Regular" w:cs="Calibri"/>
+          <w:b/>
+          <w:bCs/>
+          <w:color w:val="000000"/>
+        </w:rPr>
+        <w:t>Quick Sort</w:t>
+      </w:r>
+    </w:p>
+    <w:p>
+      <w:pPr>
+        <w:rPr>
+          <w:noProof w:val="0"/>
+        </w:rPr>
+      </w:pPr>
+      <w:r>
+        <w:rPr>
+          <w:noProof w:val="0"/>
+        </w:rPr>
+        <w:t xml:space="preserve">3. </w:t>
+      </w:r>
+      <w:r>
+        <w:rPr>
+          <w:rFonts w:ascii="Dax-Regular" w:eastAsia="Times New Roman" w:hAnsi="Dax-Regular" w:cs="Calibri"/>
+          <w:b/>
+          <w:bCs/>
+          <w:color w:val="000000"/>
+        </w:rPr>
+        <w:t>Merge Sort</w:t>
+      </w:r>
+    </w:p>
+    <w:p>
+      <w:pPr>
+        <w:rPr>
+          <w:noProof w:val="0"/>
+          <w:lang w:val="es-419"/>
+        </w:rPr>
+      </w:pPr>
+      <w:r>
+        <w:rPr>
+          <w:noProof w:val="0"/>
+          <w:lang w:val="es-419"/>
+        </w:rPr>
+        <w:t xml:space="preserve">4. </w:t>
+      </w:r>
+      <w:r>
+        <w:rPr>
+          <w:rFonts w:ascii="Dax-Regular" w:eastAsia="Times New Roman" w:hAnsi="Dax-Regular" w:cs="Calibri"/>
+          <w:b/>
+          <w:bCs/>
+          <w:color w:val="000000"/>
+        </w:rPr>
+        <w:t>Insertion Sort</w:t>
+      </w:r>
     </w:p>
     <w:p>
       <w:pPr>
@@ -3918,7 +4345,7 @@
 </file>
 
 <file path=word/numbering.xml><?xml version="1.0" encoding="utf-8"?>
-<w:numbering xmlns:wpc="http://schemas.microsoft.com/office/word/2010/wordprocessingCanvas" xmlns:cx="http://schemas.microsoft.com/office/drawing/2014/chartex" xmlns:cx1="http://schemas.microsoft.com/office/drawing/2015/9/8/chartex" xmlns:cx2="http://schemas.microsoft.com/office/drawing/2015/10/21/chartex" xmlns:cx3="http://schemas.microsoft.com/office/drawing/2016/5/9/chartex" xmlns:cx4="http://schemas.microsoft.com/office/drawing/2016/5/10/chartex" xmlns:cx5="http://schemas.microsoft.com/office/drawing/2016/5/11/chartex" xmlns:cx6="http://schemas.microsoft.com/office/drawing/2016/5/12/chartex" xmlns:cx7="http://schemas.microsoft.com/office/drawing/2016/5/13/chartex" xmlns:cx8="http://schemas.microsoft.com/office/drawing/2016/5/14/chartex" xmlns:mc="http://schemas.openxmlformats.org/markup-compatibility/2006" xmlns:aink="http://schemas.microsoft.com/office/drawing/2016/ink" xmlns:am3d="http://schemas.microsoft.com/office/drawing/2017/model3d" xmlns:o="urn:schemas-microsoft-com:office:office" xmlns:r="http://schemas.openxmlformats.org/officeDocument/2006/relationships" xmlns:m="http://schemas.openxmlformats.org/officeDocument/2006/math" xmlns:v="urn:schemas-microsoft-com:vml" xmlns:wp14="http://schemas.microsoft.com/office/word/2010/wordprocessingDrawing" xmlns:wp="http://schemas.openxmlformats.org/drawingml/2006/wordprocessingDrawing" xmlns:w10="urn:schemas-microsoft-com:office:word" xmlns:w="http://schemas.openxmlformats.org/wordprocessingml/2006/main" xmlns:w14="http://schemas.microsoft.com/office/word/2010/wordml" xmlns:w15="http://schemas.microsoft.com/office/word/2012/wordml" xmlns:w16cex="http://schemas.microsoft.com/office/word/2018/wordml/cex" xmlns:w16cid="http://schemas.microsoft.com/office/word/2016/wordml/cid" xmlns:w16="http://schemas.microsoft.com/office/word/2018/wordml" xmlns:w16sdtdh="http://schemas.microsoft.com/office/word/2020/wordml/sdtdatahash" xmlns:w16se="http://schemas.microsoft.com/office/word/2015/wordml/symex" xmlns:wpg="http://schemas.microsoft.com/office/word/2010/wordprocessingGroup" xmlns:wpi="http://schemas.microsoft.com/office/word/2010/wordprocessingInk" xmlns:wne="http://schemas.microsoft.com/office/word/2006/wordml" xmlns:wps="http://schemas.microsoft.com/office/word/2010/wordprocessingShape" mc:Ignorable="w14 w15 w16se w16cid w16 w16cex w16sdtdh wp14">
+<w:numbering xmlns:wpc="http://schemas.microsoft.com/office/word/2010/wordprocessingCanvas" xmlns:cx="http://schemas.microsoft.com/office/drawing/2014/chartex" xmlns:cx1="http://schemas.microsoft.com/office/drawing/2015/9/8/chartex" xmlns:mc="http://schemas.openxmlformats.org/markup-compatibility/2006" xmlns:o="urn:schemas-microsoft-com:office:office" xmlns:r="http://schemas.openxmlformats.org/officeDocument/2006/relationships" xmlns:m="http://schemas.openxmlformats.org/officeDocument/2006/math" xmlns:v="urn:schemas-microsoft-com:vml" xmlns:wp14="http://schemas.microsoft.com/office/word/2010/wordprocessingDrawing" xmlns:wp="http://schemas.openxmlformats.org/drawingml/2006/wordprocessingDrawing" xmlns:w10="urn:schemas-microsoft-com:office:word" xmlns:w="http://schemas.openxmlformats.org/wordprocessingml/2006/main" xmlns:w14="http://schemas.microsoft.com/office/word/2010/wordml" xmlns:w15="http://schemas.microsoft.com/office/word/2012/wordml" xmlns:w16se="http://schemas.microsoft.com/office/word/2015/wordml/symex" xmlns:wpg="http://schemas.microsoft.com/office/word/2010/wordprocessingGroup" xmlns:wpi="http://schemas.microsoft.com/office/word/2010/wordprocessingInk" xmlns:wne="http://schemas.microsoft.com/office/word/2006/wordml" xmlns:wps="http://schemas.microsoft.com/office/word/2010/wordprocessingShape" mc:Ignorable="w14 w15 w16se wp14">
   <w:abstractNum w:abstractNumId="0" w15:restartNumberingAfterBreak="0">
     <w:nsid w:val="04A55406"/>
     <w:multiLevelType w:val="hybridMultilevel"/>
@@ -4897,7 +5324,7 @@
 </file>
 
 <file path=word/styles.xml><?xml version="1.0" encoding="utf-8"?>
-<w:styles xmlns:mc="http://schemas.openxmlformats.org/markup-compatibility/2006" xmlns:r="http://schemas.openxmlformats.org/officeDocument/2006/relationships" xmlns:w="http://schemas.openxmlformats.org/wordprocessingml/2006/main" xmlns:w14="http://schemas.microsoft.com/office/word/2010/wordml" xmlns:w15="http://schemas.microsoft.com/office/word/2012/wordml" xmlns:w16cex="http://schemas.microsoft.com/office/word/2018/wordml/cex" xmlns:w16cid="http://schemas.microsoft.com/office/word/2016/wordml/cid" xmlns:w16="http://schemas.microsoft.com/office/word/2018/wordml" xmlns:w16sdtdh="http://schemas.microsoft.com/office/word/2020/wordml/sdtdatahash" xmlns:w16se="http://schemas.microsoft.com/office/word/2015/wordml/symex" mc:Ignorable="w14 w15 w16se w16cid w16 w16cex w16sdtdh">
+<w:styles xmlns:mc="http://schemas.openxmlformats.org/markup-compatibility/2006" xmlns:r="http://schemas.openxmlformats.org/officeDocument/2006/relationships" xmlns:w="http://schemas.openxmlformats.org/wordprocessingml/2006/main" xmlns:w14="http://schemas.microsoft.com/office/word/2010/wordml" xmlns:w15="http://schemas.microsoft.com/office/word/2012/wordml" xmlns:w16se="http://schemas.microsoft.com/office/word/2015/wordml/symex" mc:Ignorable="w14 w15 w16se">
   <w:docDefaults>
     <w:rPrDefault>
       <w:rPr>
@@ -4913,7 +5340,7 @@
       </w:pPr>
     </w:pPrDefault>
   </w:docDefaults>
-  <w:latentStyles w:defLockedState="0" w:defUIPriority="99" w:defSemiHidden="0" w:defUnhideWhenUsed="0" w:defQFormat="0" w:count="376">
+  <w:latentStyles w:defLockedState="0" w:defUIPriority="99" w:defSemiHidden="0" w:defUnhideWhenUsed="0" w:defQFormat="0" w:count="371">
     <w:lsdException w:name="Normal" w:uiPriority="0" w:qFormat="1"/>
     <w:lsdException w:name="heading 1" w:uiPriority="9" w:qFormat="1"/>
     <w:lsdException w:name="heading 2" w:semiHidden="1" w:uiPriority="9" w:unhideWhenUsed="1" w:qFormat="1"/>
@@ -5285,11 +5712,6 @@
     <w:lsdException w:name="List Table 5 Dark Accent 6" w:uiPriority="50"/>
     <w:lsdException w:name="List Table 6 Colorful Accent 6" w:uiPriority="51"/>
     <w:lsdException w:name="List Table 7 Colorful Accent 6" w:uiPriority="52"/>
-    <w:lsdException w:name="Mention" w:semiHidden="1" w:unhideWhenUsed="1"/>
-    <w:lsdException w:name="Smart Hyperlink" w:semiHidden="1" w:unhideWhenUsed="1"/>
-    <w:lsdException w:name="Hashtag" w:semiHidden="1" w:unhideWhenUsed="1"/>
-    <w:lsdException w:name="Unresolved Mention" w:semiHidden="1" w:unhideWhenUsed="1"/>
-    <w:lsdException w:name="Smart Link" w:semiHidden="1" w:unhideWhenUsed="1"/>
   </w:latentStyles>
   <w:style w:type="paragraph" w:default="1" w:styleId="Normal">
     <w:name w:val="Normal"/>
@@ -5299,11 +5721,11 @@
       <w:noProof/>
     </w:rPr>
   </w:style>
-  <w:style w:type="paragraph" w:styleId="Heading1">
+  <w:style w:type="paragraph" w:styleId="Ttulo1">
     <w:name w:val="heading 1"/>
     <w:basedOn w:val="Normal"/>
     <w:next w:val="Normal"/>
-    <w:link w:val="Heading1Char"/>
+    <w:link w:val="Ttulo1Car"/>
     <w:uiPriority w:val="9"/>
     <w:qFormat/>
     <w:rsid w:val="001826C9"/>
@@ -5320,11 +5742,11 @@
       <w:szCs w:val="32"/>
     </w:rPr>
   </w:style>
-  <w:style w:type="paragraph" w:styleId="Heading2">
+  <w:style w:type="paragraph" w:styleId="Ttulo2">
     <w:name w:val="heading 2"/>
     <w:basedOn w:val="Normal"/>
     <w:next w:val="Normal"/>
-    <w:link w:val="Heading2Char"/>
+    <w:link w:val="Ttulo2Car"/>
     <w:uiPriority w:val="9"/>
     <w:unhideWhenUsed/>
     <w:qFormat/>
@@ -5342,13 +5764,13 @@
       <w:szCs w:val="26"/>
     </w:rPr>
   </w:style>
-  <w:style w:type="character" w:default="1" w:styleId="DefaultParagraphFont">
+  <w:style w:type="character" w:default="1" w:styleId="Fuentedeprrafopredeter">
     <w:name w:val="Default Paragraph Font"/>
     <w:uiPriority w:val="1"/>
     <w:semiHidden/>
     <w:unhideWhenUsed/>
   </w:style>
-  <w:style w:type="table" w:default="1" w:styleId="TableNormal">
+  <w:style w:type="table" w:default="1" w:styleId="Tablanormal">
     <w:name w:val="Normal Table"/>
     <w:uiPriority w:val="99"/>
     <w:semiHidden/>
@@ -5363,17 +5785,17 @@
       </w:tblCellMar>
     </w:tblPr>
   </w:style>
-  <w:style w:type="numbering" w:default="1" w:styleId="NoList">
+  <w:style w:type="numbering" w:default="1" w:styleId="Sinlista">
     <w:name w:val="No List"/>
     <w:uiPriority w:val="99"/>
     <w:semiHidden/>
     <w:unhideWhenUsed/>
   </w:style>
-  <w:style w:type="paragraph" w:styleId="Title">
+  <w:style w:type="paragraph" w:styleId="Ttulo">
     <w:name w:val="Title"/>
     <w:basedOn w:val="Normal"/>
     <w:next w:val="Normal"/>
-    <w:link w:val="TitleChar"/>
+    <w:link w:val="TtuloCar"/>
     <w:uiPriority w:val="10"/>
     <w:qFormat/>
     <w:rsid w:val="00BA3B38"/>
@@ -5389,10 +5811,10 @@
       <w:szCs w:val="56"/>
     </w:rPr>
   </w:style>
-  <w:style w:type="character" w:customStyle="1" w:styleId="TitleChar">
-    <w:name w:val="Title Char"/>
-    <w:basedOn w:val="DefaultParagraphFont"/>
-    <w:link w:val="Title"/>
+  <w:style w:type="character" w:customStyle="1" w:styleId="TtuloCar">
+    <w:name w:val="Título Car"/>
+    <w:basedOn w:val="Fuentedeprrafopredeter"/>
+    <w:link w:val="Ttulo"/>
     <w:uiPriority w:val="10"/>
     <w:rsid w:val="00BA3B38"/>
     <w:rPr>
@@ -5404,7 +5826,7 @@
       <w:szCs w:val="56"/>
     </w:rPr>
   </w:style>
-  <w:style w:type="paragraph" w:styleId="ListParagraph">
+  <w:style w:type="paragraph" w:styleId="Prrafodelista">
     <w:name w:val="List Paragraph"/>
     <w:basedOn w:val="Normal"/>
     <w:uiPriority w:val="34"/>
@@ -5418,7 +5840,7 @@
       <w:noProof w:val="0"/>
     </w:rPr>
   </w:style>
-  <w:style w:type="paragraph" w:styleId="Caption">
+  <w:style w:type="paragraph" w:styleId="Descripcin">
     <w:name w:val="caption"/>
     <w:basedOn w:val="Normal"/>
     <w:next w:val="Normal"/>
@@ -5438,9 +5860,9 @@
       <w:szCs w:val="18"/>
     </w:rPr>
   </w:style>
-  <w:style w:type="table" w:styleId="GridTable2">
+  <w:style w:type="table" w:styleId="Tabladecuadrcula2">
     <w:name w:val="Grid Table 2"/>
-    <w:basedOn w:val="TableNormal"/>
+    <w:basedOn w:val="Tablanormal"/>
     <w:uiPriority w:val="47"/>
     <w:rsid w:val="005C50D1"/>
     <w:pPr>
@@ -5513,9 +5935,9 @@
       </w:tcPr>
     </w:tblStylePr>
   </w:style>
-  <w:style w:type="table" w:styleId="GridTable2-Accent3">
+  <w:style w:type="table" w:styleId="Tabladecuadrcula2-nfasis3">
     <w:name w:val="Grid Table 2 Accent 3"/>
-    <w:basedOn w:val="TableNormal"/>
+    <w:basedOn w:val="Tablanormal"/>
     <w:uiPriority w:val="47"/>
     <w:rsid w:val="00392066"/>
     <w:pPr>
@@ -5588,10 +6010,10 @@
       </w:tcPr>
     </w:tblStylePr>
   </w:style>
-  <w:style w:type="character" w:customStyle="1" w:styleId="Heading1Char">
-    <w:name w:val="Heading 1 Char"/>
-    <w:basedOn w:val="DefaultParagraphFont"/>
-    <w:link w:val="Heading1"/>
+  <w:style w:type="character" w:customStyle="1" w:styleId="Ttulo1Car">
+    <w:name w:val="Título 1 Car"/>
+    <w:basedOn w:val="Fuentedeprrafopredeter"/>
+    <w:link w:val="Ttulo1"/>
     <w:uiPriority w:val="9"/>
     <w:rsid w:val="001826C9"/>
     <w:rPr>
@@ -5602,10 +6024,10 @@
       <w:szCs w:val="32"/>
     </w:rPr>
   </w:style>
-  <w:style w:type="character" w:customStyle="1" w:styleId="Heading2Char">
-    <w:name w:val="Heading 2 Char"/>
-    <w:basedOn w:val="DefaultParagraphFont"/>
-    <w:link w:val="Heading2"/>
+  <w:style w:type="character" w:customStyle="1" w:styleId="Ttulo2Car">
+    <w:name w:val="Título 2 Car"/>
+    <w:basedOn w:val="Fuentedeprrafopredeter"/>
+    <w:link w:val="Ttulo2"/>
     <w:uiPriority w:val="9"/>
     <w:rsid w:val="001826C9"/>
     <w:rPr>
@@ -5915,6 +6337,124 @@
 </file>
 
 <file path=customXml/item1.xml><?xml version="1.0" encoding="utf-8"?>
+<p:properties xmlns:p="http://schemas.microsoft.com/office/2006/metadata/properties" xmlns:xsi="http://www.w3.org/2001/XMLSchema-instance" xmlns:pc="http://schemas.microsoft.com/office/infopath/2007/PartnerControls">
+  <documentManagement>
+    <SharedWithUsers xmlns="85e30bcc-d76c-4413-8e4d-2dce22fb0743">
+      <UserInfo>
+        <DisplayName>Carlos Andres Lozano Garzon</DisplayName>
+        <AccountId>13</AccountId>
+        <AccountType/>
+      </UserInfo>
+      <UserInfo>
+        <DisplayName>Dario Ernesto Correal Torres</DisplayName>
+        <AccountId>15</AccountId>
+        <AccountType/>
+      </UserInfo>
+      <UserInfo>
+        <DisplayName>Mario  Fernando De la rosa Rosero</DisplayName>
+        <AccountId>16</AccountId>
+        <AccountType/>
+      </UserInfo>
+      <UserInfo>
+        <DisplayName>Christian Camilo Aparicio Baquen</DisplayName>
+        <AccountId>50</AccountId>
+        <AccountType/>
+      </UserInfo>
+      <UserInfo>
+        <DisplayName>Arturo Henao Chaparro</DisplayName>
+        <AccountId>48</AccountId>
+        <AccountType/>
+      </UserInfo>
+      <UserInfo>
+        <DisplayName>Luis Esteban Florez Salamanca</DisplayName>
+        <AccountId>33</AccountId>
+        <AccountType/>
+      </UserInfo>
+      <UserInfo>
+        <DisplayName>Ivan David Salazar Cardenas</DisplayName>
+        <AccountId>52</AccountId>
+        <AccountType/>
+      </UserInfo>
+      <UserInfo>
+        <DisplayName>Juan Carlos Marin Morales</DisplayName>
+        <AccountId>53</AccountId>
+        <AccountType/>
+      </UserInfo>
+      <UserInfo>
+        <DisplayName>Sofia Duque Gomez</DisplayName>
+        <AccountId>60</AccountId>
+        <AccountType/>
+      </UserInfo>
+      <UserInfo>
+        <DisplayName>Andres Felipe Romero Brand</DisplayName>
+        <AccountId>91</AccountId>
+        <AccountType/>
+      </UserInfo>
+      <UserInfo>
+        <DisplayName>Lindsay Vanessa Pinto Morato</DisplayName>
+        <AccountId>92</AccountId>
+        <AccountType/>
+      </UserInfo>
+      <UserInfo>
+        <DisplayName>Miguel Angel Acosta Walteros</DisplayName>
+        <AccountId>94</AccountId>
+        <AccountType/>
+      </UserInfo>
+      <UserInfo>
+        <DisplayName>Juan David Diaz Ipuz</DisplayName>
+        <AccountId>90</AccountId>
+        <AccountType/>
+      </UserInfo>
+      <UserInfo>
+        <DisplayName>Lily Aitana valentina Duque Chavez</DisplayName>
+        <AccountId>17</AccountId>
+        <AccountType/>
+      </UserInfo>
+      <UserInfo>
+        <DisplayName>Isaac David Bermudez Lara</DisplayName>
+        <AccountId>95</AccountId>
+        <AccountType/>
+      </UserInfo>
+      <UserInfo>
+        <DisplayName>Daniel Alejandro Angel Fuertes</DisplayName>
+        <AccountId>55</AccountId>
+        <AccountType/>
+      </UserInfo>
+      <UserInfo>
+        <DisplayName>Jeniffer Liliam Mendoza Espinosa</DisplayName>
+        <AccountId>97</AccountId>
+        <AccountType/>
+      </UserInfo>
+      <UserInfo>
+        <DisplayName>Kevin Cohen Solano</DisplayName>
+        <AccountId>93</AccountId>
+        <AccountType/>
+      </UserInfo>
+      <UserInfo>
+        <DisplayName>Cesar Luis Moreno Gonzalez</DisplayName>
+        <AccountId>96</AccountId>
+        <AccountType/>
+      </UserInfo>
+      <UserInfo>
+        <DisplayName>Jose Cristobal Arroyo Castellanos</DisplayName>
+        <AccountId>54</AccountId>
+        <AccountType/>
+      </UserInfo>
+    </SharedWithUsers>
+  </documentManagement>
+</p:properties>
+</file>
+
+<file path=customXml/item2.xml><?xml version="1.0" encoding="utf-8"?>
+<?mso-contentType ?>
+<FormTemplates xmlns="http://schemas.microsoft.com/sharepoint/v3/contenttype/forms">
+  <Display>DocumentLibraryForm</Display>
+  <Edit>DocumentLibraryForm</Edit>
+  <New>DocumentLibraryForm</New>
+</FormTemplates>
+</file>
+
+<file path=customXml/item3.xml><?xml version="1.0" encoding="utf-8"?>
 <ct:contentTypeSchema xmlns:ct="http://schemas.microsoft.com/office/2006/metadata/contentType" xmlns:ma="http://schemas.microsoft.com/office/2006/metadata/properties/metaAttributes" ct:_="" ma:_="" ma:contentTypeName="Documento" ma:contentTypeID="0x01010023858CF01A2EF24688B692775F4C60A4" ma:contentTypeVersion="12" ma:contentTypeDescription="Crear nuevo documento." ma:contentTypeScope="" ma:versionID="6ca5caf3e573104b48cd489fb7ebf238">
   <xsd:schema xmlns:xsd="http://www.w3.org/2001/XMLSchema" xmlns:xs="http://www.w3.org/2001/XMLSchema" xmlns:p="http://schemas.microsoft.com/office/2006/metadata/properties" xmlns:ns2="164883f8-7691-4ecf-b54a-664c0d0edefe" xmlns:ns3="85e30bcc-d76c-4413-8e4d-2dce22fb0743" targetNamespace="http://schemas.microsoft.com/office/2006/metadata/properties" ma:root="true" ma:fieldsID="f8ff97dc266d6a6a16fe4e7cad907b60" ns2:_="" ns3:_="">
     <xsd:import namespace="164883f8-7691-4ecf-b54a-664c0d0edefe"/>
@@ -6131,125 +6671,25 @@
 </ct:contentTypeSchema>
 </file>
 
-<file path=customXml/item2.xml><?xml version="1.0" encoding="utf-8"?>
-<?mso-contentType ?>
-<FormTemplates xmlns="http://schemas.microsoft.com/sharepoint/v3/contenttype/forms">
-  <Display>DocumentLibraryForm</Display>
-  <Edit>DocumentLibraryForm</Edit>
-  <New>DocumentLibraryForm</New>
-</FormTemplates>
+<file path=customXml/itemProps1.xml><?xml version="1.0" encoding="utf-8"?>
+<ds:datastoreItem xmlns:ds="http://schemas.openxmlformats.org/officeDocument/2006/customXml" ds:itemID="{D8D55360-DA4E-4EE6-A532-0D8BE99E30A4}">
+  <ds:schemaRefs>
+    <ds:schemaRef ds:uri="http://schemas.microsoft.com/office/2006/metadata/properties"/>
+    <ds:schemaRef ds:uri="http://schemas.microsoft.com/office/infopath/2007/PartnerControls"/>
+    <ds:schemaRef ds:uri="85e30bcc-d76c-4413-8e4d-2dce22fb0743"/>
+  </ds:schemaRefs>
+</ds:datastoreItem>
 </file>
 
-<file path=customXml/item3.xml><?xml version="1.0" encoding="utf-8"?>
-<p:properties xmlns:p="http://schemas.microsoft.com/office/2006/metadata/properties" xmlns:xsi="http://www.w3.org/2001/XMLSchema-instance" xmlns:pc="http://schemas.microsoft.com/office/infopath/2007/PartnerControls">
-  <documentManagement>
-    <SharedWithUsers xmlns="85e30bcc-d76c-4413-8e4d-2dce22fb0743">
-      <UserInfo>
-        <DisplayName>Carlos Andres Lozano Garzon</DisplayName>
-        <AccountId>13</AccountId>
-        <AccountType/>
-      </UserInfo>
-      <UserInfo>
-        <DisplayName>Dario Ernesto Correal Torres</DisplayName>
-        <AccountId>15</AccountId>
-        <AccountType/>
-      </UserInfo>
-      <UserInfo>
-        <DisplayName>Mario  Fernando De la rosa Rosero</DisplayName>
-        <AccountId>16</AccountId>
-        <AccountType/>
-      </UserInfo>
-      <UserInfo>
-        <DisplayName>Christian Camilo Aparicio Baquen</DisplayName>
-        <AccountId>50</AccountId>
-        <AccountType/>
-      </UserInfo>
-      <UserInfo>
-        <DisplayName>Arturo Henao Chaparro</DisplayName>
-        <AccountId>48</AccountId>
-        <AccountType/>
-      </UserInfo>
-      <UserInfo>
-        <DisplayName>Luis Esteban Florez Salamanca</DisplayName>
-        <AccountId>33</AccountId>
-        <AccountType/>
-      </UserInfo>
-      <UserInfo>
-        <DisplayName>Ivan David Salazar Cardenas</DisplayName>
-        <AccountId>52</AccountId>
-        <AccountType/>
-      </UserInfo>
-      <UserInfo>
-        <DisplayName>Juan Carlos Marin Morales</DisplayName>
-        <AccountId>53</AccountId>
-        <AccountType/>
-      </UserInfo>
-      <UserInfo>
-        <DisplayName>Sofia Duque Gomez</DisplayName>
-        <AccountId>60</AccountId>
-        <AccountType/>
-      </UserInfo>
-      <UserInfo>
-        <DisplayName>Andres Felipe Romero Brand</DisplayName>
-        <AccountId>91</AccountId>
-        <AccountType/>
-      </UserInfo>
-      <UserInfo>
-        <DisplayName>Lindsay Vanessa Pinto Morato</DisplayName>
-        <AccountId>92</AccountId>
-        <AccountType/>
-      </UserInfo>
-      <UserInfo>
-        <DisplayName>Miguel Angel Acosta Walteros</DisplayName>
-        <AccountId>94</AccountId>
-        <AccountType/>
-      </UserInfo>
-      <UserInfo>
-        <DisplayName>Juan David Diaz Ipuz</DisplayName>
-        <AccountId>90</AccountId>
-        <AccountType/>
-      </UserInfo>
-      <UserInfo>
-        <DisplayName>Lily Aitana valentina Duque Chavez</DisplayName>
-        <AccountId>17</AccountId>
-        <AccountType/>
-      </UserInfo>
-      <UserInfo>
-        <DisplayName>Isaac David Bermudez Lara</DisplayName>
-        <AccountId>95</AccountId>
-        <AccountType/>
-      </UserInfo>
-      <UserInfo>
-        <DisplayName>Daniel Alejandro Angel Fuertes</DisplayName>
-        <AccountId>55</AccountId>
-        <AccountType/>
-      </UserInfo>
-      <UserInfo>
-        <DisplayName>Jeniffer Liliam Mendoza Espinosa</DisplayName>
-        <AccountId>97</AccountId>
-        <AccountType/>
-      </UserInfo>
-      <UserInfo>
-        <DisplayName>Kevin Cohen Solano</DisplayName>
-        <AccountId>93</AccountId>
-        <AccountType/>
-      </UserInfo>
-      <UserInfo>
-        <DisplayName>Cesar Luis Moreno Gonzalez</DisplayName>
-        <AccountId>96</AccountId>
-        <AccountType/>
-      </UserInfo>
-      <UserInfo>
-        <DisplayName>Jose Cristobal Arroyo Castellanos</DisplayName>
-        <AccountId>54</AccountId>
-        <AccountType/>
-      </UserInfo>
-    </SharedWithUsers>
-  </documentManagement>
-</p:properties>
+<file path=customXml/itemProps2.xml><?xml version="1.0" encoding="utf-8"?>
+<ds:datastoreItem xmlns:ds="http://schemas.openxmlformats.org/officeDocument/2006/customXml" ds:itemID="{7DBE8262-9C92-4A1B-85FF-A533173B85D6}">
+  <ds:schemaRefs>
+    <ds:schemaRef ds:uri="http://schemas.microsoft.com/sharepoint/v3/contenttype/forms"/>
+  </ds:schemaRefs>
+</ds:datastoreItem>
 </file>
 
-<file path=customXml/itemProps1.xml><?xml version="1.0" encoding="utf-8"?>
+<file path=customXml/itemProps3.xml><?xml version="1.0" encoding="utf-8"?>
 <ds:datastoreItem xmlns:ds="http://schemas.openxmlformats.org/officeDocument/2006/customXml" ds:itemID="{570DB6D3-8E6B-4426-9C2D-AC98993DD9BC}">
   <ds:schemaRefs>
     <ds:schemaRef ds:uri="http://schemas.microsoft.com/office/2006/metadata/contentType"/>
@@ -6266,22 +6706,4 @@
     <ds:schemaRef ds:uri="http://schemas.microsoft.com/internal/obd"/>
   </ds:schemaRefs>
 </ds:datastoreItem>
-</file>
-
-<file path=customXml/itemProps2.xml><?xml version="1.0" encoding="utf-8"?>
-<ds:datastoreItem xmlns:ds="http://schemas.openxmlformats.org/officeDocument/2006/customXml" ds:itemID="{7DBE8262-9C92-4A1B-85FF-A533173B85D6}">
-  <ds:schemaRefs>
-    <ds:schemaRef ds:uri="http://schemas.microsoft.com/sharepoint/v3/contenttype/forms"/>
-  </ds:schemaRefs>
-</ds:datastoreItem>
-</file>
-
-<file path=customXml/itemProps3.xml><?xml version="1.0" encoding="utf-8"?>
-<ds:datastoreItem xmlns:ds="http://schemas.openxmlformats.org/officeDocument/2006/customXml" ds:itemID="{D8D55360-DA4E-4EE6-A532-0D8BE99E30A4}">
-  <ds:schemaRefs>
-    <ds:schemaRef ds:uri="http://schemas.microsoft.com/office/2006/metadata/properties"/>
-    <ds:schemaRef ds:uri="http://schemas.microsoft.com/office/infopath/2007/PartnerControls"/>
-    <ds:schemaRef ds:uri="85e30bcc-d76c-4413-8e4d-2dce22fb0743"/>
-  </ds:schemaRefs>
-</ds:datastoreItem>
 </file>
</xml_diff>